<commit_message>
Changed minor mistakes and renamed/reordered files
</commit_message>
<xml_diff>
--- a/Literatuurstudie Bachelorproef.docx
+++ b/Literatuurstudie Bachelorproef.docx
@@ -12,13 +12,7 @@
       </w:r>
       <w:proofErr w:type="spellEnd"/>
       <w:r>
-        <w:t xml:space="preserve"> wordt een onderzoek gevoerd naar hoe politiediensten kunnen gebruik maken van drones of andere onbemande vliegende toestellen</w:t>
-      </w:r>
-      <w:r>
-        <w:t xml:space="preserve"> (voortaan wordt een UAV</w:t>
-      </w:r>
-      <w:r>
-        <w:t xml:space="preserve"> -</w:t>
+        <w:t xml:space="preserve"> wordt een onderzoek gevoerd naar hoe politiediensten kunnen gebruik maken van drones of andere onbemande vliegende toestellen (voortaan wordt een UAV -</w:t>
       </w:r>
       <w:proofErr w:type="spellStart"/>
       <w:r>
@@ -53,19 +47,7 @@
         <w:t xml:space="preserve"> Vehicle</w:t>
       </w:r>
       <w:r>
-        <w:t>-</w:t>
-      </w:r>
-      <w:r>
-        <w:t xml:space="preserve"> gebruikt als afkorting</w:t>
-      </w:r>
-      <w:r>
-        <w:t xml:space="preserve"> voor een onbemand vliegend toestel, als het specifiek gaat om de drone in de POC, dan wordt wel gewoon drone gebruikt</w:t>
-      </w:r>
-      <w:r>
-        <w:t>)</w:t>
-      </w:r>
-      <w:r>
-        <w:t xml:space="preserve"> om een persoon te vatten die in overtreding is met de wet. Dit kan zowel betekenen dat deze persoon een misdrijf aan het plegen is of reeds een misdrijf heeft gepleegd in het verleden en daar nu voor wordt gezocht.</w:t>
+        <w:t>- gebruikt als afkorting voor een onbemand vliegend toestel, als het specifiek gaat om de drone in de POC, dan wordt wel gewoon drone gebruikt) om een persoon te vatten die in overtreding is met de wet. Dit kan zowel betekenen dat deze persoon een misdrijf aan het plegen is of reeds een misdrijf heeft gepleegd in het verleden en daar nu voor wordt gezocht.</w:t>
       </w:r>
     </w:p>
     <w:p>
@@ -140,21 +122,7 @@
           <w:rFonts w:cstheme="minorHAnsi"/>
           <w:shd w:val="clear" w:color="auto" w:fill="FFFFFF"/>
         </w:rPr>
-        <w:t xml:space="preserve"> bestaat uit een t</w:t>
-      </w:r>
-      <w:r>
-        <w:rPr>
-          <w:rFonts w:cstheme="minorHAnsi"/>
-          <w:shd w:val="clear" w:color="auto" w:fill="FFFFFF"/>
-        </w:rPr>
-        <w:t>heoretisch</w:t>
-      </w:r>
-      <w:r>
-        <w:rPr>
-          <w:rFonts w:cstheme="minorHAnsi"/>
-          <w:shd w:val="clear" w:color="auto" w:fill="FFFFFF"/>
-        </w:rPr>
-        <w:t xml:space="preserve"> luik en een praktisch deel, ook wel de </w:t>
+        <w:t xml:space="preserve"> bestaat uit een theoretisch luik en een praktisch deel, ook wel de </w:t>
       </w:r>
       <w:proofErr w:type="spellStart"/>
       <w:r>
@@ -170,14 +138,7 @@
           <w:rFonts w:cstheme="minorHAnsi"/>
           <w:shd w:val="clear" w:color="auto" w:fill="FFFFFF"/>
         </w:rPr>
-        <w:t xml:space="preserve"> Of Concept genoemd (voortaan afgekort als POC). </w:t>
-      </w:r>
-      <w:r>
-        <w:rPr>
-          <w:rFonts w:cstheme="minorHAnsi"/>
-          <w:shd w:val="clear" w:color="auto" w:fill="FFFFFF"/>
-        </w:rPr>
-        <w:t xml:space="preserve">Voor de POC wordt gebruik gemaakt van een </w:t>
+        <w:t xml:space="preserve"> Of Concept genoemd (voortaan afgekort als POC). Voor de POC wordt gebruik gemaakt van een </w:t>
       </w:r>
       <w:proofErr w:type="spellStart"/>
       <w:r>
@@ -209,14 +170,7 @@
           <w:rFonts w:cstheme="minorHAnsi"/>
           <w:shd w:val="clear" w:color="auto" w:fill="FFFFFF"/>
         </w:rPr>
-        <w:t xml:space="preserve"> Tech en wordt verkocht door DJI voor ongeveer $99. DJI heeft deze drone samen met Intel ontworpen om studenten te leren werken met drones aan een lage instapprijs. Doordat</w:t>
-      </w:r>
-      <w:r>
-        <w:rPr>
-          <w:rFonts w:cstheme="minorHAnsi"/>
-          <w:shd w:val="clear" w:color="auto" w:fill="FFFFFF"/>
-        </w:rPr>
-        <w:t xml:space="preserve"> je deze drone in tegenstelling tot veel andere drones zelf (beperkt weliswaar) kan programmeren is deze drone uiterst geschikt voor de POC van deze </w:t>
+        <w:t xml:space="preserve"> Tech en wordt verkocht door DJI voor ongeveer $99. DJI heeft deze drone samen met Intel ontworpen om studenten te leren werken met drones aan een lage instapprijs. Doordat je deze drone in tegenstelling tot veel andere drones zelf (beperkt weliswaar) kan programmeren is deze drone uiterst geschikt voor de POC van deze </w:t>
       </w:r>
       <w:proofErr w:type="spellStart"/>
       <w:r>
@@ -617,14 +571,7 @@
           <w:rFonts w:cstheme="minorHAnsi"/>
           <w:shd w:val="clear" w:color="auto" w:fill="FFFFFF"/>
         </w:rPr>
-        <w:t xml:space="preserve">Voor het </w:t>
-      </w:r>
-      <w:r>
-        <w:rPr>
-          <w:rFonts w:cstheme="minorHAnsi"/>
-          <w:shd w:val="clear" w:color="auto" w:fill="FFFFFF"/>
-        </w:rPr>
-        <w:t xml:space="preserve">theoretische deel van deze </w:t>
+        <w:t xml:space="preserve">Voor het theoretische deel van deze </w:t>
       </w:r>
       <w:proofErr w:type="spellStart"/>
       <w:r>
@@ -640,56 +587,7 @@
           <w:rFonts w:cstheme="minorHAnsi"/>
           <w:shd w:val="clear" w:color="auto" w:fill="FFFFFF"/>
         </w:rPr>
-        <w:t xml:space="preserve"> wordt er dieper ingegaan op enkel aspecten waara</w:t>
-      </w:r>
-      <w:r>
-        <w:rPr>
-          <w:rFonts w:cstheme="minorHAnsi"/>
-          <w:shd w:val="clear" w:color="auto" w:fill="FFFFFF"/>
-        </w:rPr>
-        <w:t>a</w:t>
-      </w:r>
-      <w:r>
-        <w:rPr>
-          <w:rFonts w:cstheme="minorHAnsi"/>
-          <w:shd w:val="clear" w:color="auto" w:fill="FFFFFF"/>
-        </w:rPr>
-        <w:t xml:space="preserve">n een </w:t>
-      </w:r>
-      <w:r>
-        <w:rPr>
-          <w:rFonts w:cstheme="minorHAnsi"/>
-          <w:shd w:val="clear" w:color="auto" w:fill="FFFFFF"/>
-        </w:rPr>
-        <w:t>UAV</w:t>
-      </w:r>
-      <w:r>
-        <w:rPr>
-          <w:rFonts w:cstheme="minorHAnsi"/>
-          <w:shd w:val="clear" w:color="auto" w:fill="FFFFFF"/>
-        </w:rPr>
-        <w:t xml:space="preserve"> bij de politie moet voldoen. Wij denken hierbij bijvoorbeeld aan de beveiliging van de camerabeelden die worden doorgestuurd van de </w:t>
-      </w:r>
-      <w:r>
-        <w:rPr>
-          <w:rFonts w:cstheme="minorHAnsi"/>
-          <w:shd w:val="clear" w:color="auto" w:fill="FFFFFF"/>
-        </w:rPr>
-        <w:t>UAV</w:t>
-      </w:r>
-      <w:r>
-        <w:rPr>
-          <w:rFonts w:cstheme="minorHAnsi"/>
-          <w:shd w:val="clear" w:color="auto" w:fill="FFFFFF"/>
-        </w:rPr>
-        <w:t xml:space="preserve"> naar de server, maar ook aan het aspect van de levensduur van de batterijen. Tevens moeten we in acht nemen dat een </w:t>
-      </w:r>
-      <w:r>
-        <w:rPr>
-          <w:rFonts w:cstheme="minorHAnsi"/>
-          <w:shd w:val="clear" w:color="auto" w:fill="FFFFFF"/>
-        </w:rPr>
-        <w:t xml:space="preserve">UAV vaak in verschillende omstandigheden wordt gebruikt, zowel ’s nachts als overdag. Of kunnen de camerabeelden om met schaduw? Deze vragen worden in deze </w:t>
+        <w:t xml:space="preserve"> wordt er dieper ingegaan op enkel aspecten waaraan een UAV bij de politie moet voldoen. Wij denken hierbij bijvoorbeeld aan de beveiliging van de camerabeelden die worden doorgestuurd van de UAV naar de server, maar ook aan het aspect van de levensduur van de batterijen. Tevens moeten we in acht nemen dat een UAV vaak in verschillende omstandigheden wordt gebruikt, zowel ’s nachts als overdag. Of kunnen de camerabeelden om met schaduw? Deze vragen worden in deze </w:t>
       </w:r>
       <w:proofErr w:type="spellStart"/>
       <w:r>
@@ -777,28 +675,7 @@
           <w:shd w:val="clear" w:color="auto" w:fill="FFFFFF"/>
         </w:rPr>
         <w:lastRenderedPageBreak/>
-        <w:t xml:space="preserve">In deze literatuurstudie gaan we dieper in op vier zaken. Ten eerste gaan we kijken wat de literatuur te zeggen heeft over de batterijen van UAV. </w:t>
-      </w:r>
-      <w:r>
-        <w:rPr>
-          <w:rFonts w:cstheme="minorHAnsi"/>
-          <w:shd w:val="clear" w:color="auto" w:fill="FFFFFF"/>
-        </w:rPr>
-        <w:t>Daarna</w:t>
-      </w:r>
-      <w:r>
-        <w:rPr>
-          <w:rFonts w:cstheme="minorHAnsi"/>
-          <w:shd w:val="clear" w:color="auto" w:fill="FFFFFF"/>
-        </w:rPr>
-        <w:t xml:space="preserve"> gaan we dieper in op de beveiliging van een UAV. Ten derde wordt er onderzocht hoe je objecten kan detecteren. En ten slotte</w:t>
-      </w:r>
-      <w:r>
-        <w:rPr>
-          <w:rFonts w:cstheme="minorHAnsi"/>
-          <w:shd w:val="clear" w:color="auto" w:fill="FFFFFF"/>
-        </w:rPr>
-        <w:t xml:space="preserve"> wordt er gekeken naar hoe </w:t>
+        <w:t xml:space="preserve">In deze literatuurstudie gaan we dieper in op vier zaken. Ten eerste gaan we kijken wat de literatuur te zeggen heeft over de batterijen van UAV. Daarna gaan we dieper in op de beveiliging van een UAV. Ten derde wordt er onderzocht hoe je objecten kan detecteren. En ten slotte wordt er gekeken naar hoe </w:t>
       </w:r>
       <w:proofErr w:type="spellStart"/>
       <w:r>
@@ -814,28 +691,7 @@
           <w:rFonts w:cstheme="minorHAnsi"/>
           <w:shd w:val="clear" w:color="auto" w:fill="FFFFFF"/>
         </w:rPr>
-        <w:t xml:space="preserve"> gebruikt worden in groep, ook wel een </w:t>
-      </w:r>
-      <w:r>
-        <w:rPr>
-          <w:rFonts w:cstheme="minorHAnsi"/>
-          <w:shd w:val="clear" w:color="auto" w:fill="FFFFFF"/>
-        </w:rPr>
-        <w:t>zwerm</w:t>
-      </w:r>
-      <w:r>
-        <w:rPr>
-          <w:rFonts w:cstheme="minorHAnsi"/>
-          <w:shd w:val="clear" w:color="auto" w:fill="FFFFFF"/>
-        </w:rPr>
-        <w:t xml:space="preserve"> genoemd</w:t>
-      </w:r>
-      <w:r>
-        <w:rPr>
-          <w:rFonts w:cstheme="minorHAnsi"/>
-          <w:shd w:val="clear" w:color="auto" w:fill="FFFFFF"/>
-        </w:rPr>
-        <w:t xml:space="preserve"> (</w:t>
+        <w:t xml:space="preserve"> gebruikt worden in groep, ook wel een zwerm genoemd (</w:t>
       </w:r>
       <w:proofErr w:type="spellStart"/>
       <w:r>
@@ -851,23 +707,8 @@
           <w:rFonts w:cstheme="minorHAnsi"/>
           <w:shd w:val="clear" w:color="auto" w:fill="FFFFFF"/>
         </w:rPr>
-        <w:t xml:space="preserve"> in het Engels)</w:t>
-      </w:r>
-      <w:r>
-        <w:rPr>
-          <w:rFonts w:cstheme="minorHAnsi"/>
-          <w:shd w:val="clear" w:color="auto" w:fill="FFFFFF"/>
-        </w:rPr>
-        <w:t>.</w:t>
-      </w:r>
-    </w:p>
-    <w:p>
-      <w:pPr>
-        <w:rPr>
-          <w:rFonts w:cstheme="minorHAnsi"/>
-          <w:shd w:val="clear" w:color="auto" w:fill="FFFFFF"/>
-        </w:rPr>
-      </w:pPr>
+        <w:t xml:space="preserve"> in het Engels).</w:t>
+      </w:r>
     </w:p>
     <w:p>
       <w:pPr>
@@ -929,14 +770,7 @@
           <w:rFonts w:cstheme="minorHAnsi"/>
           <w:shd w:val="clear" w:color="auto" w:fill="FFFFFF"/>
         </w:rPr>
-        <w:t xml:space="preserve"> batterij is dat deze zeer ontvlambaar zijn. Deze batterijen moeten dus met grote zorg behandeld worden en correct opgeladen worden. In </w:t>
-      </w:r>
-      <w:r>
-        <w:rPr>
-          <w:rFonts w:cstheme="minorHAnsi"/>
-          <w:shd w:val="clear" w:color="auto" w:fill="FFFFFF"/>
-        </w:rPr>
-        <w:t xml:space="preserve">één studie van Moor, S. en Schneider, P. wordt zelf aangegeven dat de manier waarop de cellen van de batterijen in een </w:t>
+        <w:t xml:space="preserve"> batterij is dat deze zeer ontvlambaar zijn. Deze batterijen moeten dus met grote zorg behandeld worden en correct opgeladen worden. In één studie van Moor, S. en Schneider, P. wordt zelf aangegeven dat de manier waarop de cellen van de batterijen in een </w:t>
       </w:r>
       <w:proofErr w:type="spellStart"/>
       <w:r>
@@ -999,14 +833,7 @@
           <w:rFonts w:cstheme="minorHAnsi"/>
           <w:shd w:val="clear" w:color="auto" w:fill="FFFFFF"/>
         </w:rPr>
-        <w:t>. Dit is een protocol</w:t>
-      </w:r>
-      <w:r>
-        <w:rPr>
-          <w:rFonts w:cstheme="minorHAnsi"/>
-          <w:shd w:val="clear" w:color="auto" w:fill="FFFFFF"/>
-        </w:rPr>
-        <w:t xml:space="preserve"> die alleen maar koptekstberichten (header-</w:t>
+        <w:t>. Dit is een protocol die alleen maar koptekstberichten (header-</w:t>
       </w:r>
       <w:proofErr w:type="spellStart"/>
       <w:r>
@@ -1053,30 +880,952 @@
           <w:rFonts w:cstheme="minorHAnsi"/>
           <w:shd w:val="clear" w:color="auto" w:fill="FFFFFF"/>
         </w:rPr>
-        <w:t xml:space="preserve">Ten derde </w:t>
-      </w:r>
-      <w:bookmarkStart w:id="0" w:name="_GoBack"/>
-      <w:bookmarkEnd w:id="0"/>
-    </w:p>
-    <w:p>
-      <w:pPr>
-        <w:rPr>
-          <w:rFonts w:cstheme="minorHAnsi"/>
-          <w:shd w:val="clear" w:color="auto" w:fill="FFFFFF"/>
-        </w:rPr>
-      </w:pPr>
-    </w:p>
-    <w:p>
-      <w:pPr>
-        <w:rPr>
-          <w:rFonts w:cstheme="minorHAnsi"/>
-          <w:shd w:val="clear" w:color="auto" w:fill="FFFFFF"/>
-        </w:rPr>
-      </w:pPr>
-    </w:p>
-    <w:p/>
-    <w:p/>
-    <w:p/>
+        <w:t xml:space="preserve">Ten derde wordt er gekeken hoe men met behulp van een camera objecten kan detecteren zoals personen. Eens deze objecten zijn gedetecteerd moet deze uiteraard ook nog doorgestuurd worden.  Voor de POC is er gebruik gemaakt van </w:t>
+      </w:r>
+      <w:proofErr w:type="spellStart"/>
+      <w:r>
+        <w:rPr>
+          <w:rFonts w:cstheme="minorHAnsi"/>
+          <w:shd w:val="clear" w:color="auto" w:fill="FFFFFF"/>
+        </w:rPr>
+        <w:t>OpenCV</w:t>
+      </w:r>
+      <w:proofErr w:type="spellEnd"/>
+      <w:r>
+        <w:rPr>
+          <w:rFonts w:cstheme="minorHAnsi"/>
+          <w:shd w:val="clear" w:color="auto" w:fill="FFFFFF"/>
+        </w:rPr>
+        <w:t xml:space="preserve"> om de objectdetectie af te handelen. Dit is een opensource project van Intel. </w:t>
+      </w:r>
+      <w:proofErr w:type="spellStart"/>
+      <w:r>
+        <w:rPr>
+          <w:rFonts w:cstheme="minorHAnsi"/>
+          <w:shd w:val="clear" w:color="auto" w:fill="FFFFFF"/>
+        </w:rPr>
+        <w:t>OpenCV</w:t>
+      </w:r>
+      <w:proofErr w:type="spellEnd"/>
+      <w:r>
+        <w:rPr>
+          <w:rFonts w:cstheme="minorHAnsi"/>
+          <w:shd w:val="clear" w:color="auto" w:fill="FFFFFF"/>
+        </w:rPr>
+        <w:t xml:space="preserve"> is software waarmee men gezichtsherkenningssystemen kan maken. </w:t>
+      </w:r>
+      <w:proofErr w:type="spellStart"/>
+      <w:r>
+        <w:rPr>
+          <w:rFonts w:cstheme="minorHAnsi"/>
+          <w:shd w:val="clear" w:color="auto" w:fill="FFFFFF"/>
+        </w:rPr>
+        <w:t>OpenCV</w:t>
+      </w:r>
+      <w:proofErr w:type="spellEnd"/>
+      <w:r>
+        <w:rPr>
+          <w:rFonts w:cstheme="minorHAnsi"/>
+          <w:shd w:val="clear" w:color="auto" w:fill="FFFFFF"/>
+        </w:rPr>
+        <w:t xml:space="preserve"> maakt gebruik van verschillende algoritmen om specifieke, onderscheidende details van iemands gezicht te herkennen. Deze details, zoals de afstand tussen de neus en de ogen of de vorm van de mond worden dan vergeleken met gegevens van andere gezichten. Door heel veel data (gezichten in dit geval) te gebruiken om dit algoritme te trainen kan je na verloop van tijd met deze software ook gezichten herkennen van personen die het algoritme nog nooit gezien heeft. Het is dus duidelijk dat </w:t>
+      </w:r>
+      <w:proofErr w:type="spellStart"/>
+      <w:r>
+        <w:rPr>
+          <w:rFonts w:cstheme="minorHAnsi"/>
+          <w:shd w:val="clear" w:color="auto" w:fill="FFFFFF"/>
+        </w:rPr>
+        <w:t>OpenCV</w:t>
+      </w:r>
+      <w:proofErr w:type="spellEnd"/>
+      <w:r>
+        <w:rPr>
+          <w:rFonts w:cstheme="minorHAnsi"/>
+          <w:shd w:val="clear" w:color="auto" w:fill="FFFFFF"/>
+        </w:rPr>
+        <w:t xml:space="preserve"> heel erg handig kan zijn voor deze </w:t>
+      </w:r>
+      <w:proofErr w:type="spellStart"/>
+      <w:r>
+        <w:rPr>
+          <w:rFonts w:cstheme="minorHAnsi"/>
+          <w:shd w:val="clear" w:color="auto" w:fill="FFFFFF"/>
+        </w:rPr>
+        <w:t>bachelorproef</w:t>
+      </w:r>
+      <w:proofErr w:type="spellEnd"/>
+      <w:r>
+        <w:rPr>
+          <w:rFonts w:cstheme="minorHAnsi"/>
+          <w:shd w:val="clear" w:color="auto" w:fill="FFFFFF"/>
+        </w:rPr>
+        <w:t xml:space="preserve">. Maar dit wil nog niet zeggen dat het voor onze drone in de POC altijd mogelijk zal zijn om iemands gezicht te herkennen., want om iemands gezicht te herkennen heeft onze drone heldere beelden nodig om zijn algoritme op toe te passen. Dit is niet altijd het geval. Er zijn namelijk verschillende factoren die invloed hebben op de kwaliteit van de camerabeelden. Zo kan het zijn regen … </w:t>
+      </w:r>
+    </w:p>
+    <w:p>
+      <w:pPr>
+        <w:rPr>
+          <w:rFonts w:cstheme="minorHAnsi"/>
+          <w:shd w:val="clear" w:color="auto" w:fill="FFFFFF"/>
+        </w:rPr>
+      </w:pPr>
+      <w:r>
+        <w:rPr>
+          <w:rFonts w:cstheme="minorHAnsi"/>
+          <w:shd w:val="clear" w:color="auto" w:fill="FFFFFF"/>
+        </w:rPr>
+        <w:t xml:space="preserve">Tenslotte wordt in deze </w:t>
+      </w:r>
+      <w:proofErr w:type="spellStart"/>
+      <w:r>
+        <w:rPr>
+          <w:rFonts w:cstheme="minorHAnsi"/>
+          <w:shd w:val="clear" w:color="auto" w:fill="FFFFFF"/>
+        </w:rPr>
+        <w:t>bachelorproef</w:t>
+      </w:r>
+      <w:proofErr w:type="spellEnd"/>
+      <w:r>
+        <w:rPr>
+          <w:rFonts w:cstheme="minorHAnsi"/>
+          <w:shd w:val="clear" w:color="auto" w:fill="FFFFFF"/>
+        </w:rPr>
+        <w:t xml:space="preserve"> gezocht naar hoe je één of meerdere </w:t>
+      </w:r>
+      <w:proofErr w:type="spellStart"/>
+      <w:r>
+        <w:rPr>
+          <w:rFonts w:cstheme="minorHAnsi"/>
+          <w:shd w:val="clear" w:color="auto" w:fill="FFFFFF"/>
+        </w:rPr>
+        <w:t>UAV’s</w:t>
+      </w:r>
+      <w:proofErr w:type="spellEnd"/>
+      <w:r>
+        <w:rPr>
+          <w:rFonts w:cstheme="minorHAnsi"/>
+          <w:shd w:val="clear" w:color="auto" w:fill="FFFFFF"/>
+        </w:rPr>
+        <w:t xml:space="preserve"> kan laten samenwerken. Volgens de literatuur is het mogelijk om </w:t>
+      </w:r>
+      <w:proofErr w:type="spellStart"/>
+      <w:r>
+        <w:rPr>
+          <w:rFonts w:cstheme="minorHAnsi"/>
+          <w:shd w:val="clear" w:color="auto" w:fill="FFFFFF"/>
+        </w:rPr>
+        <w:t>UAV’s</w:t>
+      </w:r>
+      <w:proofErr w:type="spellEnd"/>
+      <w:r>
+        <w:rPr>
+          <w:rFonts w:cstheme="minorHAnsi"/>
+          <w:shd w:val="clear" w:color="auto" w:fill="FFFFFF"/>
+        </w:rPr>
+        <w:t xml:space="preserve"> te laten samenwerken in zwerm. Met een zwerm wordt bedoeld dat er meerdere </w:t>
+      </w:r>
+      <w:proofErr w:type="spellStart"/>
+      <w:r>
+        <w:rPr>
+          <w:rFonts w:cstheme="minorHAnsi"/>
+          <w:shd w:val="clear" w:color="auto" w:fill="FFFFFF"/>
+        </w:rPr>
+        <w:t>UAV’s</w:t>
+      </w:r>
+      <w:proofErr w:type="spellEnd"/>
+      <w:r>
+        <w:rPr>
+          <w:rFonts w:cstheme="minorHAnsi"/>
+          <w:shd w:val="clear" w:color="auto" w:fill="FFFFFF"/>
+        </w:rPr>
+        <w:t xml:space="preserve"> worden ingezet om samen te werken. Deze </w:t>
+      </w:r>
+      <w:proofErr w:type="spellStart"/>
+      <w:r>
+        <w:rPr>
+          <w:rFonts w:cstheme="minorHAnsi"/>
+          <w:shd w:val="clear" w:color="auto" w:fill="FFFFFF"/>
+        </w:rPr>
+        <w:t>UAV’s</w:t>
+      </w:r>
+      <w:proofErr w:type="spellEnd"/>
+      <w:r>
+        <w:rPr>
+          <w:rFonts w:cstheme="minorHAnsi"/>
+          <w:shd w:val="clear" w:color="auto" w:fill="FFFFFF"/>
+        </w:rPr>
+        <w:t xml:space="preserve"> zijn zo op elkaar afgestemd dat ze elke een kleine taak vervullen om een gemeenschappelijk doel te bereiken. Deze </w:t>
+      </w:r>
+      <w:proofErr w:type="spellStart"/>
+      <w:r>
+        <w:rPr>
+          <w:rFonts w:cstheme="minorHAnsi"/>
+          <w:shd w:val="clear" w:color="auto" w:fill="FFFFFF"/>
+        </w:rPr>
+        <w:t>UAV’s</w:t>
+      </w:r>
+      <w:proofErr w:type="spellEnd"/>
+      <w:r>
+        <w:rPr>
+          <w:rFonts w:cstheme="minorHAnsi"/>
+          <w:shd w:val="clear" w:color="auto" w:fill="FFFFFF"/>
+        </w:rPr>
+        <w:t xml:space="preserve"> moeten daarom vaak autonoom kunnen reageren op bijvoorbeeld koersveranderingen van de andere </w:t>
+      </w:r>
+      <w:proofErr w:type="spellStart"/>
+      <w:r>
+        <w:rPr>
+          <w:rFonts w:cstheme="minorHAnsi"/>
+          <w:shd w:val="clear" w:color="auto" w:fill="FFFFFF"/>
+        </w:rPr>
+        <w:t>UAV’s</w:t>
+      </w:r>
+      <w:proofErr w:type="spellEnd"/>
+      <w:r>
+        <w:rPr>
+          <w:rFonts w:cstheme="minorHAnsi"/>
+          <w:shd w:val="clear" w:color="auto" w:fill="FFFFFF"/>
+        </w:rPr>
+        <w:t xml:space="preserve"> die mee helpen hetzelfde doel te bereiken. Hier zijn vaak complexe algoritmes voor nodig. Deze technologie wordt vooral ontwikkeld voor militaire doeleinden. Zo is het bijvoorbeeld efficiënter en veiliger om een zwerm van drone te gebruiken bij </w:t>
+      </w:r>
+      <w:r>
+        <w:rPr>
+          <w:rFonts w:cstheme="minorHAnsi"/>
+          <w:shd w:val="clear" w:color="auto" w:fill="FFFFFF"/>
+        </w:rPr>
+        <w:lastRenderedPageBreak/>
+        <w:t xml:space="preserve">een bombardement dan om verschillende gevechtspiloten uit te sturen. Deze technologie is nog redelijk nieuw en hier moet nog veel onderzoek naar gebeuren. In de </w:t>
+      </w:r>
+      <w:proofErr w:type="spellStart"/>
+      <w:r>
+        <w:rPr>
+          <w:rFonts w:cstheme="minorHAnsi"/>
+          <w:shd w:val="clear" w:color="auto" w:fill="FFFFFF"/>
+        </w:rPr>
+        <w:t>bachelorproef</w:t>
+      </w:r>
+      <w:proofErr w:type="spellEnd"/>
+      <w:r>
+        <w:rPr>
+          <w:rFonts w:cstheme="minorHAnsi"/>
+          <w:shd w:val="clear" w:color="auto" w:fill="FFFFFF"/>
+        </w:rPr>
+        <w:t xml:space="preserve"> zal deze technologie dieper uitgewerkt worden.</w:t>
+      </w:r>
+    </w:p>
+    <w:p>
+      <w:pPr>
+        <w:rPr>
+          <w:rFonts w:cstheme="minorHAnsi"/>
+          <w:shd w:val="clear" w:color="auto" w:fill="FFFFFF"/>
+        </w:rPr>
+      </w:pPr>
+    </w:p>
+    <w:p>
+      <w:pPr>
+        <w:rPr>
+          <w:rFonts w:cstheme="minorHAnsi"/>
+          <w:shd w:val="clear" w:color="auto" w:fill="FFFFFF"/>
+        </w:rPr>
+      </w:pPr>
+    </w:p>
+    <w:p>
+      <w:pPr>
+        <w:rPr>
+          <w:rFonts w:cstheme="minorHAnsi"/>
+          <w:shd w:val="clear" w:color="auto" w:fill="FFFFFF"/>
+        </w:rPr>
+      </w:pPr>
+    </w:p>
+    <w:p>
+      <w:pPr>
+        <w:pStyle w:val="Lijstalinea"/>
+        <w:numPr>
+          <w:ilvl w:val="0"/>
+          <w:numId w:val="1"/>
+        </w:numPr>
+        <w:rPr>
+          <w:lang w:val="fr-FR"/>
+        </w:rPr>
+      </w:pPr>
+      <w:r>
+        <w:rPr>
+          <w:lang w:val="en-US"/>
+        </w:rPr>
+        <w:t xml:space="preserve">N. </w:t>
+      </w:r>
+      <w:proofErr w:type="spellStart"/>
+      <w:r>
+        <w:rPr>
+          <w:lang w:val="en-US"/>
+        </w:rPr>
+        <w:t>Seidle</w:t>
+      </w:r>
+      <w:proofErr w:type="spellEnd"/>
+      <w:r>
+        <w:rPr>
+          <w:lang w:val="en-US"/>
+        </w:rPr>
+        <w:t xml:space="preserve">, „Battery Technologies,” </w:t>
+      </w:r>
+      <w:proofErr w:type="spellStart"/>
+      <w:r>
+        <w:rPr>
+          <w:lang w:val="en-US"/>
+        </w:rPr>
+        <w:t>SparkFun</w:t>
+      </w:r>
+      <w:proofErr w:type="spellEnd"/>
+      <w:r>
+        <w:rPr>
+          <w:lang w:val="en-US"/>
+        </w:rPr>
+        <w:t xml:space="preserve"> Electronics, 2016. </w:t>
+      </w:r>
+      <w:r>
+        <w:rPr>
+          <w:lang w:val="fr-FR"/>
+        </w:rPr>
+        <w:t xml:space="preserve">[Online]. </w:t>
+      </w:r>
+      <w:proofErr w:type="spellStart"/>
+      <w:r>
+        <w:rPr>
+          <w:lang w:val="fr-FR"/>
+        </w:rPr>
+        <w:t>Available</w:t>
+      </w:r>
+      <w:proofErr w:type="spellEnd"/>
+      <w:r>
+        <w:rPr>
+          <w:lang w:val="fr-FR"/>
+        </w:rPr>
+        <w:t>: https://learn.sparkfun.com/tutorials/battery-technologies/lithium-polymer</w:t>
+      </w:r>
+    </w:p>
+    <w:p>
+      <w:pPr>
+        <w:pStyle w:val="Lijstalinea"/>
+        <w:numPr>
+          <w:ilvl w:val="0"/>
+          <w:numId w:val="1"/>
+        </w:numPr>
+        <w:rPr>
+          <w:lang w:val="fr-FR"/>
+        </w:rPr>
+      </w:pPr>
+      <w:r>
+        <w:rPr>
+          <w:lang w:val="en-US"/>
+        </w:rPr>
+        <w:t xml:space="preserve">„Lithium polymer battery,” Wikimedia Foundation, Inc., 13 5 2017. </w:t>
+      </w:r>
+      <w:r>
+        <w:rPr>
+          <w:lang w:val="fr-FR"/>
+        </w:rPr>
+        <w:t xml:space="preserve">[Online]. </w:t>
+      </w:r>
+      <w:proofErr w:type="spellStart"/>
+      <w:r>
+        <w:rPr>
+          <w:lang w:val="fr-FR"/>
+        </w:rPr>
+        <w:t>Available</w:t>
+      </w:r>
+      <w:proofErr w:type="spellEnd"/>
+      <w:r>
+        <w:rPr>
+          <w:lang w:val="fr-FR"/>
+        </w:rPr>
+        <w:t>: https://en.wikipedia.org/wiki/Lithium_polymer_battery</w:t>
+      </w:r>
+    </w:p>
+    <w:p>
+      <w:pPr>
+        <w:pStyle w:val="Lijstalinea"/>
+        <w:numPr>
+          <w:ilvl w:val="0"/>
+          <w:numId w:val="1"/>
+        </w:numPr>
+        <w:rPr>
+          <w:lang w:val="en-US"/>
+        </w:rPr>
+      </w:pPr>
+      <w:r>
+        <w:rPr>
+          <w:lang w:val="en-US"/>
+        </w:rPr>
+        <w:t xml:space="preserve">S. W. Moore </w:t>
+      </w:r>
+      <w:proofErr w:type="spellStart"/>
+      <w:r>
+        <w:rPr>
+          <w:lang w:val="en-US"/>
+        </w:rPr>
+        <w:t>en</w:t>
+      </w:r>
+      <w:proofErr w:type="spellEnd"/>
+      <w:r>
+        <w:rPr>
+          <w:lang w:val="en-US"/>
+        </w:rPr>
+        <w:t xml:space="preserve"> P. J. Schneider, „A Review of Cell Equalization Methods for Lithium Ion and Lithium Polymer Battery Systems,” SAE Technical paper 2001-01-0959, 2001</w:t>
+      </w:r>
+    </w:p>
+    <w:p>
+      <w:pPr>
+        <w:pStyle w:val="Lijstalinea"/>
+        <w:numPr>
+          <w:ilvl w:val="0"/>
+          <w:numId w:val="1"/>
+        </w:numPr>
+        <w:rPr>
+          <w:lang w:val="en-US"/>
+        </w:rPr>
+      </w:pPr>
+      <w:r>
+        <w:rPr>
+          <w:lang w:val="en-US"/>
+        </w:rPr>
+        <w:t xml:space="preserve">K. </w:t>
+      </w:r>
+      <w:proofErr w:type="spellStart"/>
+      <w:r>
+        <w:rPr>
+          <w:lang w:val="en-US"/>
+        </w:rPr>
+        <w:t>Domin</w:t>
+      </w:r>
+      <w:proofErr w:type="spellEnd"/>
+      <w:r>
+        <w:rPr>
+          <w:lang w:val="en-US"/>
+        </w:rPr>
+        <w:t xml:space="preserve">, „Security Analysis of the Drone Communication Protocol: Fuzzing the </w:t>
+      </w:r>
+      <w:proofErr w:type="spellStart"/>
+      <w:r>
+        <w:rPr>
+          <w:lang w:val="en-US"/>
+        </w:rPr>
+        <w:t>MAVLink</w:t>
+      </w:r>
+      <w:proofErr w:type="spellEnd"/>
+      <w:r>
+        <w:rPr>
+          <w:lang w:val="en-US"/>
+        </w:rPr>
+        <w:t xml:space="preserve"> Protocol,” 2016.</w:t>
+      </w:r>
+    </w:p>
+    <w:p>
+      <w:pPr>
+        <w:pStyle w:val="Lijstalinea"/>
+        <w:numPr>
+          <w:ilvl w:val="0"/>
+          <w:numId w:val="1"/>
+        </w:numPr>
+        <w:rPr>
+          <w:rStyle w:val="Nadruk"/>
+          <w:i w:val="0"/>
+          <w:iCs w:val="0"/>
+          <w:lang w:val="en-US"/>
+        </w:rPr>
+      </w:pPr>
+      <w:proofErr w:type="spellStart"/>
+      <w:r>
+        <w:rPr>
+          <w:shd w:val="clear" w:color="auto" w:fill="FFFFFF"/>
+          <w:lang w:val="en-US"/>
+        </w:rPr>
+        <w:t>Alhawi</w:t>
+      </w:r>
+      <w:proofErr w:type="spellEnd"/>
+      <w:r>
+        <w:rPr>
+          <w:shd w:val="clear" w:color="auto" w:fill="FFFFFF"/>
+          <w:lang w:val="en-US"/>
+        </w:rPr>
+        <w:t>, O.M., Mustafa, M.A., &amp; Cordeiro, L.C. (2019). Finding Security Vulnerabilities in Unmanned Aerial Vehicles Using Software Verification. </w:t>
+      </w:r>
+      <w:proofErr w:type="spellStart"/>
+      <w:r>
+        <w:rPr>
+          <w:rStyle w:val="Nadruk"/>
+          <w:rFonts w:ascii="Arial" w:hAnsi="Arial" w:cs="Arial"/>
+          <w:color w:val="2E414F"/>
+          <w:sz w:val="24"/>
+          <w:szCs w:val="24"/>
+          <w:shd w:val="clear" w:color="auto" w:fill="FFFFFF"/>
+          <w:lang w:val="en-US"/>
+        </w:rPr>
+        <w:t>ArXiv</w:t>
+      </w:r>
+      <w:proofErr w:type="spellEnd"/>
+      <w:r>
+        <w:rPr>
+          <w:rStyle w:val="Nadruk"/>
+          <w:rFonts w:ascii="Arial" w:hAnsi="Arial" w:cs="Arial"/>
+          <w:color w:val="2E414F"/>
+          <w:sz w:val="24"/>
+          <w:szCs w:val="24"/>
+          <w:shd w:val="clear" w:color="auto" w:fill="FFFFFF"/>
+          <w:lang w:val="en-US"/>
+        </w:rPr>
+        <w:t>, abs/1906.11488</w:t>
+      </w:r>
+    </w:p>
+    <w:p>
+      <w:pPr>
+        <w:pStyle w:val="Lijstalinea"/>
+        <w:numPr>
+          <w:ilvl w:val="0"/>
+          <w:numId w:val="1"/>
+        </w:numPr>
+        <w:rPr>
+          <w:lang w:val="en-US"/>
+        </w:rPr>
+      </w:pPr>
+      <w:hyperlink r:id="rId5" w:history="1">
+        <w:r>
+          <w:rPr>
+            <w:rStyle w:val="Hyperlink"/>
+            <w:color w:val="auto"/>
+            <w:u w:val="none"/>
+            <w:lang w:val="en-US"/>
+          </w:rPr>
+          <w:t>“MavLink Introduction.”[Online]. Available: https://github.com/mavlink/mavlink</w:t>
+        </w:r>
+      </w:hyperlink>
+    </w:p>
+    <w:p>
+      <w:pPr>
+        <w:pStyle w:val="Lijstalinea"/>
+        <w:numPr>
+          <w:ilvl w:val="0"/>
+          <w:numId w:val="1"/>
+        </w:numPr>
+        <w:rPr>
+          <w:lang w:val="en-US"/>
+        </w:rPr>
+      </w:pPr>
+      <w:r>
+        <w:rPr>
+          <w:lang w:val="en-US"/>
+        </w:rPr>
+        <w:t>“</w:t>
+      </w:r>
+      <w:proofErr w:type="spellStart"/>
+      <w:r>
+        <w:rPr>
+          <w:lang w:val="en-US"/>
+        </w:rPr>
+        <w:t>MavLink</w:t>
+      </w:r>
+      <w:proofErr w:type="spellEnd"/>
+      <w:r>
+        <w:rPr>
+          <w:lang w:val="en-US"/>
+        </w:rPr>
+        <w:t xml:space="preserve">”, Wikipedia [Online]. Available: </w:t>
+      </w:r>
+      <w:hyperlink r:id="rId6" w:history="1">
+        <w:r>
+          <w:rPr>
+            <w:rStyle w:val="Hyperlink"/>
+            <w:color w:val="auto"/>
+            <w:u w:val="none"/>
+            <w:lang w:val="en-US"/>
+          </w:rPr>
+          <w:t>https://en.wikipedia.org/wiki/MAVLink</w:t>
+        </w:r>
+      </w:hyperlink>
+    </w:p>
+    <w:p>
+      <w:pPr>
+        <w:pStyle w:val="Lijstalinea"/>
+        <w:numPr>
+          <w:ilvl w:val="0"/>
+          <w:numId w:val="1"/>
+        </w:numPr>
+        <w:rPr>
+          <w:lang w:val="fr-FR"/>
+        </w:rPr>
+      </w:pPr>
+      <w:r>
+        <w:rPr>
+          <w:lang w:val="en-US"/>
+        </w:rPr>
+        <w:t xml:space="preserve"> “OpenCV: Introduction.” [Online]. </w:t>
+      </w:r>
+      <w:proofErr w:type="spellStart"/>
+      <w:r>
+        <w:rPr>
+          <w:lang w:val="fr-FR"/>
+        </w:rPr>
+        <w:t>Available</w:t>
+      </w:r>
+      <w:proofErr w:type="spellEnd"/>
+      <w:r>
+        <w:rPr>
+          <w:lang w:val="fr-FR"/>
+        </w:rPr>
+        <w:t>:</w:t>
+      </w:r>
+      <w:r>
+        <w:t xml:space="preserve"> </w:t>
+      </w:r>
+      <w:hyperlink r:id="rId7" w:history="1">
+        <w:r>
+          <w:t>https://docs.opencv.org/4.1.1/d1/dfb/intro.html</w:t>
+        </w:r>
+      </w:hyperlink>
+    </w:p>
+    <w:p>
+      <w:pPr>
+        <w:pStyle w:val="Lijstalinea"/>
+        <w:numPr>
+          <w:ilvl w:val="0"/>
+          <w:numId w:val="1"/>
+        </w:numPr>
+        <w:rPr>
+          <w:rFonts w:ascii="Arial" w:hAnsi="Arial" w:cs="Arial"/>
+          <w:sz w:val="24"/>
+          <w:szCs w:val="24"/>
+          <w:lang w:val="en-US"/>
+        </w:rPr>
+      </w:pPr>
+      <w:r>
+        <w:rPr>
+          <w:lang w:val="en-US"/>
+        </w:rPr>
+        <w:t xml:space="preserve">Mac </w:t>
+      </w:r>
+      <w:proofErr w:type="spellStart"/>
+      <w:r>
+        <w:rPr>
+          <w:lang w:val="en-US"/>
+        </w:rPr>
+        <w:t>Thi</w:t>
+      </w:r>
+      <w:proofErr w:type="spellEnd"/>
+      <w:r>
+        <w:rPr>
+          <w:lang w:val="en-US"/>
+        </w:rPr>
+        <w:t xml:space="preserve">, T., </w:t>
+      </w:r>
+      <w:proofErr w:type="spellStart"/>
+      <w:r>
+        <w:rPr>
+          <w:lang w:val="en-US"/>
+        </w:rPr>
+        <w:t>Copot</w:t>
+      </w:r>
+      <w:proofErr w:type="spellEnd"/>
+      <w:r>
+        <w:rPr>
+          <w:lang w:val="en-US"/>
+        </w:rPr>
+        <w:t xml:space="preserve">, C., Duc, T. T., &amp; De Keyser, R. (2016). </w:t>
+      </w:r>
+      <w:proofErr w:type="spellStart"/>
+      <w:r>
+        <w:rPr>
+          <w:lang w:val="en-US"/>
+        </w:rPr>
+        <w:t>AR.Drone</w:t>
+      </w:r>
+      <w:proofErr w:type="spellEnd"/>
+      <w:r>
+        <w:rPr>
+          <w:lang w:val="en-US"/>
+        </w:rPr>
+        <w:t xml:space="preserve"> UAV control parameters tuning based on particle swarm optimization algorithm. PROCEEDING OF 2016 IEEE INTERNATIONAL CONFERENCE ON AUTOMATION, QUALITY AND TESTING, ROBOTICS (AQTR) (pp. 475–480). Presented</w:t>
+      </w:r>
+      <w:r>
+        <w:rPr>
+          <w:rStyle w:val="OndertitelChar"/>
+          <w:rFonts w:ascii="Arial" w:hAnsi="Arial" w:cs="Arial"/>
+          <w:sz w:val="24"/>
+          <w:szCs w:val="24"/>
+          <w:lang w:val="en-US"/>
+        </w:rPr>
+        <w:t xml:space="preserve"> </w:t>
+      </w:r>
+      <w:r>
+        <w:rPr>
+          <w:lang w:val="en-US"/>
+        </w:rPr>
+        <w:t>at the IEEE International Conference on Automation, Quality and Testing, Robotics (AQTR).</w:t>
+      </w:r>
+    </w:p>
+    <w:p>
+      <w:pPr>
+        <w:pStyle w:val="Lijstalinea"/>
+        <w:numPr>
+          <w:ilvl w:val="0"/>
+          <w:numId w:val="1"/>
+        </w:numPr>
+        <w:rPr>
+          <w:rFonts w:cstheme="minorHAnsi"/>
+          <w:lang w:val="en-US"/>
+        </w:rPr>
+      </w:pPr>
+      <w:r>
+        <w:rPr>
+          <w:rFonts w:cstheme="minorHAnsi"/>
+          <w:color w:val="222222"/>
+          <w:shd w:val="clear" w:color="auto" w:fill="FFFFFF"/>
+          <w:lang w:val="en-US"/>
+        </w:rPr>
+        <w:t xml:space="preserve">González, A., Fang, Z., Socarras, Y., </w:t>
+      </w:r>
+      <w:proofErr w:type="spellStart"/>
+      <w:r>
+        <w:rPr>
+          <w:rFonts w:cstheme="minorHAnsi"/>
+          <w:color w:val="222222"/>
+          <w:shd w:val="clear" w:color="auto" w:fill="FFFFFF"/>
+          <w:lang w:val="en-US"/>
+        </w:rPr>
+        <w:t>Serrat</w:t>
+      </w:r>
+      <w:proofErr w:type="spellEnd"/>
+      <w:r>
+        <w:rPr>
+          <w:rFonts w:cstheme="minorHAnsi"/>
+          <w:color w:val="222222"/>
+          <w:shd w:val="clear" w:color="auto" w:fill="FFFFFF"/>
+          <w:lang w:val="en-US"/>
+        </w:rPr>
+        <w:t xml:space="preserve">, J., Vázquez, D., Xu, J., &amp; López, A. (2016). </w:t>
+      </w:r>
+      <w:r>
+        <w:rPr>
+          <w:rFonts w:cstheme="minorHAnsi"/>
+          <w:color w:val="222222"/>
+          <w:shd w:val="clear" w:color="auto" w:fill="FFFFFF"/>
+          <w:lang w:val="en-US"/>
+        </w:rPr>
+        <w:t>Pedestrian Detection at Day/Night Time with Visible and FIR Cameras: A Comparison. </w:t>
+      </w:r>
+      <w:r>
+        <w:rPr>
+          <w:rFonts w:cstheme="minorHAnsi"/>
+          <w:i/>
+          <w:iCs/>
+          <w:color w:val="222222"/>
+          <w:shd w:val="clear" w:color="auto" w:fill="FFFFFF"/>
+        </w:rPr>
+        <w:t>Sensors</w:t>
+      </w:r>
+      <w:r>
+        <w:rPr>
+          <w:rFonts w:cstheme="minorHAnsi"/>
+          <w:color w:val="222222"/>
+          <w:shd w:val="clear" w:color="auto" w:fill="FFFFFF"/>
+        </w:rPr>
+        <w:t>, </w:t>
+      </w:r>
+      <w:r>
+        <w:rPr>
+          <w:rFonts w:cstheme="minorHAnsi"/>
+          <w:i/>
+          <w:iCs/>
+          <w:color w:val="222222"/>
+          <w:shd w:val="clear" w:color="auto" w:fill="FFFFFF"/>
+        </w:rPr>
+        <w:t>16</w:t>
+      </w:r>
+      <w:r>
+        <w:rPr>
+          <w:rFonts w:cstheme="minorHAnsi"/>
+          <w:color w:val="222222"/>
+          <w:shd w:val="clear" w:color="auto" w:fill="FFFFFF"/>
+        </w:rPr>
+        <w:t>(6), 820. doi:10.3390/s16060820</w:t>
+      </w:r>
+    </w:p>
+    <w:p>
+      <w:pPr>
+        <w:pStyle w:val="Lijstalinea"/>
+        <w:numPr>
+          <w:ilvl w:val="0"/>
+          <w:numId w:val="1"/>
+        </w:numPr>
+        <w:rPr>
+          <w:rFonts w:cstheme="minorHAnsi"/>
+          <w:lang w:val="en-US"/>
+        </w:rPr>
+      </w:pPr>
+      <w:r>
+        <w:rPr>
+          <w:rFonts w:cstheme="minorHAnsi"/>
+          <w:color w:val="333333"/>
+          <w:shd w:val="clear" w:color="auto" w:fill="FFFFFF"/>
+          <w:lang w:val="en-US"/>
+        </w:rPr>
+        <w:t xml:space="preserve">A. </w:t>
+      </w:r>
+      <w:proofErr w:type="spellStart"/>
+      <w:r>
+        <w:rPr>
+          <w:rFonts w:cstheme="minorHAnsi"/>
+          <w:color w:val="333333"/>
+          <w:shd w:val="clear" w:color="auto" w:fill="FFFFFF"/>
+          <w:lang w:val="en-US"/>
+        </w:rPr>
+        <w:t>Broggi</w:t>
+      </w:r>
+      <w:proofErr w:type="spellEnd"/>
+      <w:r>
+        <w:rPr>
+          <w:rFonts w:cstheme="minorHAnsi"/>
+          <w:color w:val="333333"/>
+          <w:shd w:val="clear" w:color="auto" w:fill="FFFFFF"/>
+          <w:lang w:val="en-US"/>
+        </w:rPr>
+        <w:t>, "Robust real-time lane and road detection in critical shadow conditions," </w:t>
+      </w:r>
+      <w:r>
+        <w:rPr>
+          <w:rStyle w:val="Nadruk"/>
+          <w:rFonts w:cstheme="minorHAnsi"/>
+          <w:color w:val="333333"/>
+          <w:shd w:val="clear" w:color="auto" w:fill="FFFFFF"/>
+          <w:lang w:val="en-US"/>
+        </w:rPr>
+        <w:t>Proceedings of International Symposium on Computer Vision - ISCV</w:t>
+      </w:r>
+      <w:r>
+        <w:rPr>
+          <w:rFonts w:cstheme="minorHAnsi"/>
+          <w:color w:val="333333"/>
+          <w:shd w:val="clear" w:color="auto" w:fill="FFFFFF"/>
+          <w:lang w:val="en-US"/>
+        </w:rPr>
+        <w:t>, Coral Gables, FL, USA, 1995, pp. 353-358.</w:t>
+      </w:r>
+    </w:p>
+    <w:p>
+      <w:pPr>
+        <w:pStyle w:val="Lijstalinea"/>
+        <w:numPr>
+          <w:ilvl w:val="0"/>
+          <w:numId w:val="1"/>
+        </w:numPr>
+        <w:rPr>
+          <w:rFonts w:cstheme="minorHAnsi"/>
+          <w:lang w:val="en-US"/>
+        </w:rPr>
+      </w:pPr>
+      <w:r>
+        <w:rPr>
+          <w:lang w:val="en-US"/>
+        </w:rPr>
+        <w:t xml:space="preserve">A.L. </w:t>
+      </w:r>
+      <w:proofErr w:type="spellStart"/>
+      <w:r>
+        <w:rPr>
+          <w:lang w:val="en-US"/>
+        </w:rPr>
+        <w:t>Alfeo</w:t>
+      </w:r>
+      <w:proofErr w:type="spellEnd"/>
+      <w:r>
+        <w:rPr>
+          <w:lang w:val="en-US"/>
+        </w:rPr>
+        <w:t xml:space="preserve">, M.G.C.A. Cimino, N. De Francesco, A. </w:t>
+      </w:r>
+      <w:proofErr w:type="spellStart"/>
+      <w:r>
+        <w:rPr>
+          <w:lang w:val="en-US"/>
+        </w:rPr>
+        <w:t>Lazzeri</w:t>
+      </w:r>
+      <w:proofErr w:type="spellEnd"/>
+      <w:r>
+        <w:rPr>
+          <w:lang w:val="en-US"/>
+        </w:rPr>
+        <w:t xml:space="preserve">, M. Lega, G. </w:t>
+      </w:r>
+      <w:proofErr w:type="spellStart"/>
+      <w:r>
+        <w:rPr>
+          <w:lang w:val="en-US"/>
+        </w:rPr>
+        <w:t>Vaglini</w:t>
+      </w:r>
+      <w:proofErr w:type="spellEnd"/>
+      <w:r>
+        <w:rPr>
+          <w:lang w:val="en-US"/>
+        </w:rPr>
+        <w:t>, "Swarm coordination of mini-UAVs for target search using imperfect sensors", Intelligent Decision Technologies, IOS Press, Vol. 12, Issue 2, Pages 149-162, 2018 The final publication is available at IOS Press through http://dx.doi.org/10.3233/IDT-170317</w:t>
+      </w:r>
+    </w:p>
+    <w:p>
+      <w:pPr>
+        <w:rPr>
+          <w:rFonts w:cstheme="minorHAnsi"/>
+          <w:shd w:val="clear" w:color="auto" w:fill="FFFFFF"/>
+          <w:lang w:val="en-US"/>
+        </w:rPr>
+      </w:pPr>
+    </w:p>
+    <w:p>
+      <w:pPr>
+        <w:rPr>
+          <w:rFonts w:cstheme="minorHAnsi"/>
+          <w:shd w:val="clear" w:color="auto" w:fill="FFFFFF"/>
+          <w:lang w:val="en-US"/>
+        </w:rPr>
+      </w:pPr>
+    </w:p>
+    <w:p>
+      <w:pPr>
+        <w:rPr>
+          <w:rFonts w:cstheme="minorHAnsi"/>
+          <w:shd w:val="clear" w:color="auto" w:fill="FFFFFF"/>
+          <w:lang w:val="en-US"/>
+        </w:rPr>
+      </w:pPr>
+    </w:p>
+    <w:p>
+      <w:pPr>
+        <w:rPr>
+          <w:lang w:val="en-US"/>
+        </w:rPr>
+      </w:pPr>
+    </w:p>
+    <w:p>
+      <w:pPr>
+        <w:rPr>
+          <w:lang w:val="en-US"/>
+        </w:rPr>
+      </w:pPr>
+    </w:p>
+    <w:p>
+      <w:pPr>
+        <w:rPr>
+          <w:lang w:val="en-US"/>
+        </w:rPr>
+      </w:pPr>
+    </w:p>
+    <w:p>
+      <w:pPr>
+        <w:rPr>
+          <w:lang w:val="en-US"/>
+        </w:rPr>
+      </w:pPr>
+    </w:p>
     <w:sectPr>
       <w:pgSz w:w="11906" w:h="16838"/>
       <w:pgMar w:top="1417" w:right="1417" w:bottom="1417" w:left="1417" w:header="708" w:footer="708" w:gutter="0"/>
@@ -1085,6 +1834,100 @@
     </w:sectPr>
   </w:body>
 </w:document>
+</file>
+
+<file path=word/numbering.xml><?xml version="1.0" encoding="utf-8"?>
+<w:numbering xmlns:wpc="http://schemas.microsoft.com/office/word/2010/wordprocessingCanvas" xmlns:cx="http://schemas.microsoft.com/office/drawing/2014/chartex" xmlns:cx1="http://schemas.microsoft.com/office/drawing/2015/9/8/chartex" xmlns:cx2="http://schemas.microsoft.com/office/drawing/2015/10/21/chartex" xmlns:cx3="http://schemas.microsoft.com/office/drawing/2016/5/9/chartex" xmlns:cx4="http://schemas.microsoft.com/office/drawing/2016/5/10/chartex" xmlns:cx5="http://schemas.microsoft.com/office/drawing/2016/5/11/chartex" xmlns:cx6="http://schemas.microsoft.com/office/drawing/2016/5/12/chartex" xmlns:cx7="http://schemas.microsoft.com/office/drawing/2016/5/13/chartex" xmlns:cx8="http://schemas.microsoft.com/office/drawing/2016/5/14/chartex" xmlns:mc="http://schemas.openxmlformats.org/markup-compatibility/2006" xmlns:aink="http://schemas.microsoft.com/office/drawing/2016/ink" xmlns:am3d="http://schemas.microsoft.com/office/drawing/2017/model3d" xmlns:o="urn:schemas-microsoft-com:office:office" xmlns:r="http://schemas.openxmlformats.org/officeDocument/2006/relationships" xmlns:m="http://schemas.openxmlformats.org/officeDocument/2006/math" xmlns:v="urn:schemas-microsoft-com:vml" xmlns:wp14="http://schemas.microsoft.com/office/word/2010/wordprocessingDrawing" xmlns:wp="http://schemas.openxmlformats.org/drawingml/2006/wordprocessingDrawing" xmlns:w10="urn:schemas-microsoft-com:office:word" xmlns:w="http://schemas.openxmlformats.org/wordprocessingml/2006/main" xmlns:w14="http://schemas.microsoft.com/office/word/2010/wordml" xmlns:w15="http://schemas.microsoft.com/office/word/2012/wordml" xmlns:w16cid="http://schemas.microsoft.com/office/word/2016/wordml/cid" xmlns:w16se="http://schemas.microsoft.com/office/word/2015/wordml/symex" xmlns:wpg="http://schemas.microsoft.com/office/word/2010/wordprocessingGroup" xmlns:wpi="http://schemas.microsoft.com/office/word/2010/wordprocessingInk" xmlns:wne="http://schemas.microsoft.com/office/word/2006/wordml" xmlns:wps="http://schemas.microsoft.com/office/word/2010/wordprocessingShape" mc:Ignorable="w14 w15 w16se w16cid wp14">
+  <w:abstractNum w:abstractNumId="0" w15:restartNumberingAfterBreak="0">
+    <w:nsid w:val="258B6EAB"/>
+    <w:multiLevelType w:val="hybridMultilevel"/>
+    <w:tmpl w:val="D9A2C1AA"/>
+    <w:lvl w:ilvl="0" w:tplc="0813001B">
+      <w:start w:val="1"/>
+      <w:numFmt w:val="lowerRoman"/>
+      <w:lvlText w:val="%1."/>
+      <w:lvlJc w:val="right"/>
+      <w:pPr>
+        <w:ind w:left="720" w:hanging="360"/>
+      </w:pPr>
+    </w:lvl>
+    <w:lvl w:ilvl="1" w:tplc="08130019" w:tentative="1">
+      <w:start w:val="1"/>
+      <w:numFmt w:val="lowerLetter"/>
+      <w:lvlText w:val="%2."/>
+      <w:lvlJc w:val="left"/>
+      <w:pPr>
+        <w:ind w:left="1440" w:hanging="360"/>
+      </w:pPr>
+    </w:lvl>
+    <w:lvl w:ilvl="2" w:tplc="0813001B" w:tentative="1">
+      <w:start w:val="1"/>
+      <w:numFmt w:val="lowerRoman"/>
+      <w:lvlText w:val="%3."/>
+      <w:lvlJc w:val="right"/>
+      <w:pPr>
+        <w:ind w:left="2160" w:hanging="180"/>
+      </w:pPr>
+    </w:lvl>
+    <w:lvl w:ilvl="3" w:tplc="0813000F" w:tentative="1">
+      <w:start w:val="1"/>
+      <w:numFmt w:val="decimal"/>
+      <w:lvlText w:val="%4."/>
+      <w:lvlJc w:val="left"/>
+      <w:pPr>
+        <w:ind w:left="2880" w:hanging="360"/>
+      </w:pPr>
+    </w:lvl>
+    <w:lvl w:ilvl="4" w:tplc="08130019" w:tentative="1">
+      <w:start w:val="1"/>
+      <w:numFmt w:val="lowerLetter"/>
+      <w:lvlText w:val="%5."/>
+      <w:lvlJc w:val="left"/>
+      <w:pPr>
+        <w:ind w:left="3600" w:hanging="360"/>
+      </w:pPr>
+    </w:lvl>
+    <w:lvl w:ilvl="5" w:tplc="0813001B" w:tentative="1">
+      <w:start w:val="1"/>
+      <w:numFmt w:val="lowerRoman"/>
+      <w:lvlText w:val="%6."/>
+      <w:lvlJc w:val="right"/>
+      <w:pPr>
+        <w:ind w:left="4320" w:hanging="180"/>
+      </w:pPr>
+    </w:lvl>
+    <w:lvl w:ilvl="6" w:tplc="0813000F" w:tentative="1">
+      <w:start w:val="1"/>
+      <w:numFmt w:val="decimal"/>
+      <w:lvlText w:val="%7."/>
+      <w:lvlJc w:val="left"/>
+      <w:pPr>
+        <w:ind w:left="5040" w:hanging="360"/>
+      </w:pPr>
+    </w:lvl>
+    <w:lvl w:ilvl="7" w:tplc="08130019" w:tentative="1">
+      <w:start w:val="1"/>
+      <w:numFmt w:val="lowerLetter"/>
+      <w:lvlText w:val="%8."/>
+      <w:lvlJc w:val="left"/>
+      <w:pPr>
+        <w:ind w:left="5760" w:hanging="360"/>
+      </w:pPr>
+    </w:lvl>
+    <w:lvl w:ilvl="8" w:tplc="0813001B" w:tentative="1">
+      <w:start w:val="1"/>
+      <w:numFmt w:val="lowerRoman"/>
+      <w:lvlText w:val="%9."/>
+      <w:lvlJc w:val="right"/>
+      <w:pPr>
+        <w:ind w:left="6480" w:hanging="180"/>
+      </w:pPr>
+    </w:lvl>
+  </w:abstractNum>
+  <w:num w:numId="1">
+    <w:abstractNumId w:val="0"/>
+  </w:num>
+</w:numbering>
 </file>
 
 <file path=word/styles.xml><?xml version="1.0" encoding="utf-8"?>
@@ -1485,6 +2328,7 @@
   <w:style w:type="paragraph" w:default="1" w:styleId="Standaard">
     <w:name w:val="Normal"/>
     <w:qFormat/>
+    <w:rsid w:val="008A1A45"/>
   </w:style>
   <w:style w:type="character" w:default="1" w:styleId="Standaardalinea-lettertype">
     <w:name w:val="Default Paragraph Font"/>
@@ -1775,6 +2619,70 @@
       <w:color w:val="44546A" w:themeColor="text2"/>
       <w:sz w:val="18"/>
       <w:szCs w:val="18"/>
+    </w:rPr>
+  </w:style>
+  <w:style w:type="paragraph" w:styleId="Lijstalinea">
+    <w:name w:val="List Paragraph"/>
+    <w:basedOn w:val="Standaard"/>
+    <w:uiPriority w:val="34"/>
+    <w:qFormat/>
+    <w:rsid w:val="008A1A45"/>
+    <w:pPr>
+      <w:ind w:left="720"/>
+      <w:contextualSpacing/>
+    </w:pPr>
+  </w:style>
+  <w:style w:type="character" w:styleId="Nadruk">
+    <w:name w:val="Emphasis"/>
+    <w:basedOn w:val="Standaardalinea-lettertype"/>
+    <w:uiPriority w:val="20"/>
+    <w:qFormat/>
+    <w:rsid w:val="008A1A45"/>
+    <w:rPr>
+      <w:i/>
+      <w:iCs/>
+    </w:rPr>
+  </w:style>
+  <w:style w:type="character" w:styleId="Hyperlink">
+    <w:name w:val="Hyperlink"/>
+    <w:basedOn w:val="Standaardalinea-lettertype"/>
+    <w:uiPriority w:val="99"/>
+    <w:unhideWhenUsed/>
+    <w:rsid w:val="008A1A45"/>
+    <w:rPr>
+      <w:color w:val="0563C1" w:themeColor="hyperlink"/>
+      <w:u w:val="single"/>
+    </w:rPr>
+  </w:style>
+  <w:style w:type="paragraph" w:styleId="Ondertitel">
+    <w:name w:val="Subtitle"/>
+    <w:basedOn w:val="Standaard"/>
+    <w:next w:val="Standaard"/>
+    <w:link w:val="OndertitelChar"/>
+    <w:uiPriority w:val="11"/>
+    <w:qFormat/>
+    <w:rsid w:val="008A1A45"/>
+    <w:pPr>
+      <w:numPr>
+        <w:ilvl w:val="1"/>
+      </w:numPr>
+    </w:pPr>
+    <w:rPr>
+      <w:rFonts w:eastAsiaTheme="minorEastAsia"/>
+      <w:color w:val="5A5A5A" w:themeColor="text1" w:themeTint="A5"/>
+      <w:spacing w:val="15"/>
+    </w:rPr>
+  </w:style>
+  <w:style w:type="character" w:customStyle="1" w:styleId="OndertitelChar">
+    <w:name w:val="Ondertitel Char"/>
+    <w:basedOn w:val="Standaardalinea-lettertype"/>
+    <w:link w:val="Ondertitel"/>
+    <w:uiPriority w:val="11"/>
+    <w:rsid w:val="008A1A45"/>
+    <w:rPr>
+      <w:rFonts w:eastAsiaTheme="minorEastAsia"/>
+      <w:color w:val="5A5A5A" w:themeColor="text1" w:themeTint="A5"/>
+      <w:spacing w:val="15"/>
     </w:rPr>
   </w:style>
 </w:styles>

</xml_diff>